<commit_message>
Added link to repo to report
</commit_message>
<xml_diff>
--- a/Process modelling seminar and report/REE-ED Model.docx
+++ b/Process modelling seminar and report/REE-ED Model.docx
@@ -2206,6 +2206,7 @@
           <w:id w:val="-1556618732"/>
           <w:citation/>
         </w:sdtPr>
+        <w:sdtEndPr/>
         <w:sdtContent>
           <w:r>
             <w:rPr>
@@ -2333,14 +2334,27 @@
       <w:r>
         <w:t xml:space="preserve">Figure </w:t>
       </w:r>
-      <w:fldSimple w:instr=" SEQ Figure \* ARABIC ">
-        <w:r>
-          <w:rPr>
-            <w:noProof/>
-          </w:rPr>
-          <w:t>1</w:t>
-        </w:r>
-      </w:fldSimple>
+      <w:r>
+        <w:fldChar w:fldCharType="begin"/>
+      </w:r>
+      <w:r>
+        <w:instrText xml:space="preserve"> SEQ Figure \* ARABIC </w:instrText>
+      </w:r>
+      <w:r>
+        <w:fldChar w:fldCharType="separate"/>
+      </w:r>
+      <w:r>
+        <w:rPr>
+          <w:noProof/>
+        </w:rPr>
+        <w:t>1</w:t>
+      </w:r>
+      <w:r>
+        <w:rPr>
+          <w:noProof/>
+        </w:rPr>
+        <w:fldChar w:fldCharType="end"/>
+      </w:r>
       <w:r>
         <w:t>: Schematic for a typical electrodialysis cell containing both cationic- and anionic- selective membranes.</w:t>
       </w:r>
@@ -2391,6 +2405,7 @@
           <w:id w:val="-223447789"/>
           <w:citation/>
         </w:sdtPr>
+        <w:sdtEndPr/>
         <w:sdtContent>
           <w:r>
             <w:rPr>
@@ -2544,6 +2559,7 @@
           <w:id w:val="-1579288070"/>
           <w:citation/>
         </w:sdtPr>
+        <w:sdtEndPr/>
         <w:sdtContent>
           <w:r>
             <w:rPr>
@@ -2689,6 +2705,7 @@
           <w:id w:val="703603933"/>
           <w:citation/>
         </w:sdtPr>
+        <w:sdtEndPr/>
         <w:sdtContent>
           <w:r>
             <w:rPr>
@@ -5120,6 +5137,7 @@
           <w:id w:val="-425427952"/>
           <w:citation/>
         </w:sdtPr>
+        <w:sdtEndPr/>
         <w:sdtContent>
           <w:r>
             <w:rPr>
@@ -8646,14 +8664,30 @@
       <w:r>
         <w:t xml:space="preserve">Table </w:t>
       </w:r>
-      <w:fldSimple w:instr=" SEQ Table \* ARABIC ">
-        <w:r>
-          <w:rPr>
-            <w:noProof/>
-          </w:rPr>
-          <w:t>1</w:t>
-        </w:r>
-      </w:fldSimple>
+      <w:r>
+        <w:fldChar w:fldCharType="begin"/>
+      </w:r>
+      <w:r>
+        <w:instrText xml:space="preserve"> SEQ Tabl</w:instrText>
+      </w:r>
+      <w:r>
+        <w:instrText xml:space="preserve">e \* ARABIC </w:instrText>
+      </w:r>
+      <w:r>
+        <w:fldChar w:fldCharType="separate"/>
+      </w:r>
+      <w:r>
+        <w:rPr>
+          <w:noProof/>
+        </w:rPr>
+        <w:t>1</w:t>
+      </w:r>
+      <w:r>
+        <w:rPr>
+          <w:noProof/>
+        </w:rPr>
+        <w:fldChar w:fldCharType="end"/>
+      </w:r>
       <w:r>
         <w:t>: Deep neural network architecture used for th</w:t>
       </w:r>
@@ -8770,14 +8804,27 @@
       <w:r>
         <w:t xml:space="preserve">Figure </w:t>
       </w:r>
-      <w:fldSimple w:instr=" SEQ Figure \* ARABIC ">
-        <w:r>
-          <w:rPr>
-            <w:noProof/>
-          </w:rPr>
-          <w:t>2</w:t>
-        </w:r>
-      </w:fldSimple>
+      <w:r>
+        <w:fldChar w:fldCharType="begin"/>
+      </w:r>
+      <w:r>
+        <w:instrText xml:space="preserve"> SEQ Figure \* ARABIC </w:instrText>
+      </w:r>
+      <w:r>
+        <w:fldChar w:fldCharType="separate"/>
+      </w:r>
+      <w:r>
+        <w:rPr>
+          <w:noProof/>
+        </w:rPr>
+        <w:t>2</w:t>
+      </w:r>
+      <w:r>
+        <w:rPr>
+          <w:noProof/>
+        </w:rPr>
+        <w:fldChar w:fldCharType="end"/>
+      </w:r>
       <w:r>
         <w:t>: A plot of loss over epochs generated from training the model with the architecture outlined in Table 1.</w:t>
       </w:r>
@@ -8878,14 +8925,27 @@
       <w:r>
         <w:t xml:space="preserve">Table </w:t>
       </w:r>
-      <w:fldSimple w:instr=" SEQ Table \* ARABIC ">
-        <w:r>
-          <w:rPr>
-            <w:noProof/>
-          </w:rPr>
-          <w:t>2</w:t>
-        </w:r>
-      </w:fldSimple>
+      <w:r>
+        <w:fldChar w:fldCharType="begin"/>
+      </w:r>
+      <w:r>
+        <w:instrText xml:space="preserve"> SEQ Table \* ARABIC </w:instrText>
+      </w:r>
+      <w:r>
+        <w:fldChar w:fldCharType="separate"/>
+      </w:r>
+      <w:r>
+        <w:rPr>
+          <w:noProof/>
+        </w:rPr>
+        <w:t>2</w:t>
+      </w:r>
+      <w:r>
+        <w:rPr>
+          <w:noProof/>
+        </w:rPr>
+        <w:fldChar w:fldCharType="end"/>
+      </w:r>
       <w:r>
         <w:t>:</w:t>
       </w:r>
@@ -10159,14 +10219,27 @@
       <w:r>
         <w:t xml:space="preserve">Figure </w:t>
       </w:r>
-      <w:fldSimple w:instr=" SEQ Figure \* ARABIC ">
-        <w:r>
-          <w:rPr>
-            <w:noProof/>
-          </w:rPr>
-          <w:t>3</w:t>
-        </w:r>
-      </w:fldSimple>
+      <w:r>
+        <w:fldChar w:fldCharType="begin"/>
+      </w:r>
+      <w:r>
+        <w:instrText xml:space="preserve"> SEQ Figure \* ARABIC </w:instrText>
+      </w:r>
+      <w:r>
+        <w:fldChar w:fldCharType="separate"/>
+      </w:r>
+      <w:r>
+        <w:rPr>
+          <w:noProof/>
+        </w:rPr>
+        <w:t>3</w:t>
+      </w:r>
+      <w:r>
+        <w:rPr>
+          <w:noProof/>
+        </w:rPr>
+        <w:fldChar w:fldCharType="end"/>
+      </w:r>
       <w:r>
         <w:t xml:space="preserve">: (A) Model performance with EDTA, 825 ppm La, 825 ppm Nd, </w:t>
       </w:r>
@@ -10738,14 +10811,27 @@
       <w:r>
         <w:t xml:space="preserve">Figure </w:t>
       </w:r>
-      <w:fldSimple w:instr=" SEQ Figure \* ARABIC ">
-        <w:r>
-          <w:rPr>
-            <w:noProof/>
-          </w:rPr>
-          <w:t>4</w:t>
-        </w:r>
-      </w:fldSimple>
+      <w:r>
+        <w:fldChar w:fldCharType="begin"/>
+      </w:r>
+      <w:r>
+        <w:instrText xml:space="preserve"> SEQ Figure \* ARABIC </w:instrText>
+      </w:r>
+      <w:r>
+        <w:fldChar w:fldCharType="separate"/>
+      </w:r>
+      <w:r>
+        <w:rPr>
+          <w:noProof/>
+        </w:rPr>
+        <w:t>4</w:t>
+      </w:r>
+      <w:r>
+        <w:rPr>
+          <w:noProof/>
+        </w:rPr>
+        <w:fldChar w:fldCharType="end"/>
+      </w:r>
       <w:r>
         <w:t xml:space="preserve">: (A) Model performance with HEDTA, 825 ppm La, 825 ppm Nd, </w:t>
       </w:r>
@@ -10894,14 +10980,27 @@
       <w:r>
         <w:t xml:space="preserve">Figure </w:t>
       </w:r>
-      <w:fldSimple w:instr=" SEQ Figure \* ARABIC ">
-        <w:r>
-          <w:rPr>
-            <w:noProof/>
-          </w:rPr>
-          <w:t>5</w:t>
-        </w:r>
-      </w:fldSimple>
+      <w:r>
+        <w:fldChar w:fldCharType="begin"/>
+      </w:r>
+      <w:r>
+        <w:instrText xml:space="preserve"> SEQ Figure \* ARABIC </w:instrText>
+      </w:r>
+      <w:r>
+        <w:fldChar w:fldCharType="separate"/>
+      </w:r>
+      <w:r>
+        <w:rPr>
+          <w:noProof/>
+        </w:rPr>
+        <w:t>5</w:t>
+      </w:r>
+      <w:r>
+        <w:rPr>
+          <w:noProof/>
+        </w:rPr>
+        <w:fldChar w:fldCharType="end"/>
+      </w:r>
       <w:r>
         <w:t xml:space="preserve">: (A) Model performance with CDTA, 825 ppm La, 825 ppm Nd, </w:t>
       </w:r>
@@ -11269,14 +11368,27 @@
       <w:r>
         <w:t xml:space="preserve">Figure </w:t>
       </w:r>
-      <w:fldSimple w:instr=" SEQ Figure \* ARABIC ">
-        <w:r>
-          <w:rPr>
-            <w:noProof/>
-          </w:rPr>
-          <w:t>6</w:t>
-        </w:r>
-      </w:fldSimple>
+      <w:r>
+        <w:fldChar w:fldCharType="begin"/>
+      </w:r>
+      <w:r>
+        <w:instrText xml:space="preserve"> SEQ Figure \* ARABIC </w:instrText>
+      </w:r>
+      <w:r>
+        <w:fldChar w:fldCharType="separate"/>
+      </w:r>
+      <w:r>
+        <w:rPr>
+          <w:noProof/>
+        </w:rPr>
+        <w:t>6</w:t>
+      </w:r>
+      <w:r>
+        <w:rPr>
+          <w:noProof/>
+        </w:rPr>
+        <w:fldChar w:fldCharType="end"/>
+      </w:r>
       <w:r>
         <w:t>: (A) Validation data performance of the machine learning model. Here, n = 30 data points taken from the training set. Varying amounts of data points were selected from each time point. Residual square values are also plotted on the same graph and denoted by a yellow ‘X’. (B) Cleaned up plot of 6(A). The bar here represents the standard deviation of the experimental values at each time point.</w:t>
       </w:r>
@@ -11387,14 +11499,27 @@
       <w:r>
         <w:t xml:space="preserve">Figure </w:t>
       </w:r>
-      <w:fldSimple w:instr=" SEQ Figure \* ARABIC ">
-        <w:r>
-          <w:rPr>
-            <w:noProof/>
-          </w:rPr>
-          <w:t>7</w:t>
-        </w:r>
-      </w:fldSimple>
+      <w:r>
+        <w:fldChar w:fldCharType="begin"/>
+      </w:r>
+      <w:r>
+        <w:instrText xml:space="preserve"> SEQ Figure \* ARABIC </w:instrText>
+      </w:r>
+      <w:r>
+        <w:fldChar w:fldCharType="separate"/>
+      </w:r>
+      <w:r>
+        <w:rPr>
+          <w:noProof/>
+        </w:rPr>
+        <w:t>7</w:t>
+      </w:r>
+      <w:r>
+        <w:rPr>
+          <w:noProof/>
+        </w:rPr>
+        <w:fldChar w:fldCharType="end"/>
+      </w:r>
       <w:r>
         <w:t xml:space="preserve">: Comparison of the machine learning model values with the experimental results for batch </w:t>
       </w:r>
@@ -11427,6 +11552,7 @@
         <w:rPr>
           <w:rFonts w:eastAsiaTheme="minorEastAsia"/>
           <w:iCs/>
+          <w:noProof/>
           <w:color w:val="000000" w:themeColor="text1"/>
           <w:szCs w:val="32"/>
         </w:rPr>
@@ -11536,6 +11662,7 @@
         <w:rPr>
           <w:rFonts w:eastAsiaTheme="minorEastAsia"/>
           <w:iCs/>
+          <w:noProof/>
           <w:color w:val="000000" w:themeColor="text1"/>
           <w:szCs w:val="32"/>
         </w:rPr>
@@ -11794,6 +11921,9 @@
         </w:rPr>
       </w:pPr>
       <w:r>
+        <w:rPr>
+          <w:noProof/>
+        </w:rPr>
         <mc:AlternateContent>
           <mc:Choice Requires="wps">
             <w:drawing>
@@ -11896,6 +12026,9 @@
         </mc:AlternateContent>
       </w:r>
       <w:r>
+        <w:rPr>
+          <w:noProof/>
+        </w:rPr>
         <mc:AlternateContent>
           <mc:Choice Requires="wps">
             <w:drawing>
@@ -12000,14 +12133,27 @@
       <w:r>
         <w:t xml:space="preserve">Figure </w:t>
       </w:r>
-      <w:fldSimple w:instr=" SEQ Figure \* ARABIC ">
-        <w:r>
-          <w:rPr>
-            <w:noProof/>
-          </w:rPr>
-          <w:t>8</w:t>
-        </w:r>
-      </w:fldSimple>
+      <w:r>
+        <w:fldChar w:fldCharType="begin"/>
+      </w:r>
+      <w:r>
+        <w:instrText xml:space="preserve"> SEQ Figure \* ARABIC </w:instrText>
+      </w:r>
+      <w:r>
+        <w:fldChar w:fldCharType="separate"/>
+      </w:r>
+      <w:r>
+        <w:rPr>
+          <w:noProof/>
+        </w:rPr>
+        <w:t>8</w:t>
+      </w:r>
+      <w:r>
+        <w:rPr>
+          <w:noProof/>
+        </w:rPr>
+        <w:fldChar w:fldCharType="end"/>
+      </w:r>
       <w:r>
         <w:t>:</w:t>
       </w:r>
@@ -12087,14 +12233,30 @@
       <w:r>
         <w:t xml:space="preserve">Figure </w:t>
       </w:r>
-      <w:fldSimple w:instr=" SEQ Figure \* ARABIC ">
-        <w:r>
-          <w:rPr>
-            <w:noProof/>
-          </w:rPr>
-          <w:t>9</w:t>
-        </w:r>
-      </w:fldSimple>
+      <w:r>
+        <w:fldChar w:fldCharType="begin"/>
+      </w:r>
+      <w:r>
+        <w:instrText xml:space="preserve"> SEQ Figure \*</w:instrText>
+      </w:r>
+      <w:r>
+        <w:instrText xml:space="preserve"> ARABIC </w:instrText>
+      </w:r>
+      <w:r>
+        <w:fldChar w:fldCharType="separate"/>
+      </w:r>
+      <w:r>
+        <w:rPr>
+          <w:noProof/>
+        </w:rPr>
+        <w:t>9</w:t>
+      </w:r>
+      <w:r>
+        <w:rPr>
+          <w:noProof/>
+        </w:rPr>
+        <w:fldChar w:fldCharType="end"/>
+      </w:r>
       <w:r>
         <w:t xml:space="preserve">: MATLAB implementation of the model under the same operating conditions as batch </w:t>
       </w:r>
@@ -12131,6 +12293,9 @@
         <w:jc w:val="center"/>
       </w:pPr>
       <w:r>
+        <w:rPr>
+          <w:noProof/>
+        </w:rPr>
         <w:lastRenderedPageBreak/>
         <mc:AlternateContent>
           <mc:Choice Requires="wps">
@@ -12234,6 +12399,9 @@
         </mc:AlternateContent>
       </w:r>
       <w:r>
+        <w:rPr>
+          <w:noProof/>
+        </w:rPr>
         <mc:AlternateContent>
           <mc:Choice Requires="wps">
             <w:drawing>
@@ -12423,6 +12591,9 @@
         </w:rPr>
       </w:pPr>
       <w:r>
+        <w:rPr>
+          <w:noProof/>
+        </w:rPr>
         <mc:AlternateContent>
           <mc:Choice Requires="wps">
             <w:drawing>
@@ -12525,6 +12696,9 @@
         </mc:AlternateContent>
       </w:r>
       <w:r>
+        <w:rPr>
+          <w:noProof/>
+        </w:rPr>
         <mc:AlternateContent>
           <mc:Choice Requires="wps">
             <w:drawing>
@@ -12629,14 +12803,27 @@
       <w:r>
         <w:t xml:space="preserve">Figure </w:t>
       </w:r>
-      <w:fldSimple w:instr=" SEQ Figure \* ARABIC ">
-        <w:r>
-          <w:rPr>
-            <w:noProof/>
-          </w:rPr>
-          <w:t>10</w:t>
-        </w:r>
-      </w:fldSimple>
+      <w:r>
+        <w:fldChar w:fldCharType="begin"/>
+      </w:r>
+      <w:r>
+        <w:instrText xml:space="preserve"> SEQ Figure \* ARABIC </w:instrText>
+      </w:r>
+      <w:r>
+        <w:fldChar w:fldCharType="separate"/>
+      </w:r>
+      <w:r>
+        <w:rPr>
+          <w:noProof/>
+        </w:rPr>
+        <w:t>10</w:t>
+      </w:r>
+      <w:r>
+        <w:rPr>
+          <w:noProof/>
+        </w:rPr>
+        <w:fldChar w:fldCharType="end"/>
+      </w:r>
       <w:r>
         <w:t>:</w:t>
       </w:r>
@@ -12678,7 +12865,7 @@
           <w:szCs w:val="32"/>
         </w:rPr>
         <w:pict w14:anchorId="33F5DEF0">
-          <v:shape id="_x0000_i1028" type="#_x0000_t75" alt="" style="width:241.55pt;height:195.8pt;mso-width-percent:0;mso-height-percent:0;mso-width-percent:0;mso-height-percent:0">
+          <v:shape id="_x0000_i1028" type="#_x0000_t75" alt="" style="width:242.25pt;height:195.8pt;mso-width-percent:0;mso-height-percent:0;mso-width-percent:0;mso-height-percent:0">
             <v:imagedata r:id="rId25" o:title="La-Nd-HEDTA-825-825-2-1" croptop="1678f" cropbottom="666f" cropleft="1870f" cropright="5409f"/>
           </v:shape>
         </w:pict>
@@ -12692,7 +12879,7 @@
           <w:szCs w:val="32"/>
         </w:rPr>
         <w:pict w14:anchorId="33D8C1C9">
-          <v:shape id="_x0000_i1027" type="#_x0000_t75" alt="" style="width:241.55pt;height:195.8pt;mso-width-percent:0;mso-height-percent:0;mso-width-percent:0;mso-height-percent:0">
+          <v:shape id="_x0000_i1027" type="#_x0000_t75" alt="" style="width:242.25pt;height:195.8pt;mso-width-percent:0;mso-height-percent:0;mso-width-percent:0;mso-height-percent:0">
             <v:imagedata r:id="rId26" o:title="La-Nd-HEDTA-825-825-2-1-SF" croptop="1597f" cropbottom="799f" cropleft="2695f" cropright="4509f"/>
           </v:shape>
         </w:pict>
@@ -12707,14 +12894,27 @@
       <w:r>
         <w:t xml:space="preserve">Figure </w:t>
       </w:r>
-      <w:fldSimple w:instr=" SEQ Figure \* ARABIC ">
-        <w:r>
-          <w:rPr>
-            <w:noProof/>
-          </w:rPr>
-          <w:t>11</w:t>
-        </w:r>
-      </w:fldSimple>
+      <w:r>
+        <w:fldChar w:fldCharType="begin"/>
+      </w:r>
+      <w:r>
+        <w:instrText xml:space="preserve"> SEQ Figure \* ARABIC </w:instrText>
+      </w:r>
+      <w:r>
+        <w:fldChar w:fldCharType="separate"/>
+      </w:r>
+      <w:r>
+        <w:rPr>
+          <w:noProof/>
+        </w:rPr>
+        <w:t>11</w:t>
+      </w:r>
+      <w:r>
+        <w:rPr>
+          <w:noProof/>
+        </w:rPr>
+        <w:fldChar w:fldCharType="end"/>
+      </w:r>
       <w:r>
         <w:t>: MATLAB implementation of the model under the same operating conditions as batch</w:t>
       </w:r>
@@ -12936,6 +13136,9 @@
         <w:jc w:val="center"/>
       </w:pPr>
       <w:r>
+        <w:rPr>
+          <w:noProof/>
+        </w:rPr>
         <w:lastRenderedPageBreak/>
         <mc:AlternateContent>
           <mc:Choice Requires="wps">
@@ -13039,6 +13242,9 @@
         </mc:AlternateContent>
       </w:r>
       <w:r>
+        <w:rPr>
+          <w:noProof/>
+        </w:rPr>
         <mc:AlternateContent>
           <mc:Choice Requires="wps">
             <w:drawing>
@@ -13183,14 +13389,27 @@
       <w:r>
         <w:t xml:space="preserve">Figure </w:t>
       </w:r>
-      <w:fldSimple w:instr=" SEQ Figure \* ARABIC ">
-        <w:r>
-          <w:rPr>
-            <w:noProof/>
-          </w:rPr>
-          <w:t>12</w:t>
-        </w:r>
-      </w:fldSimple>
+      <w:r>
+        <w:fldChar w:fldCharType="begin"/>
+      </w:r>
+      <w:r>
+        <w:instrText xml:space="preserve"> SEQ Figure \* ARABIC </w:instrText>
+      </w:r>
+      <w:r>
+        <w:fldChar w:fldCharType="separate"/>
+      </w:r>
+      <w:r>
+        <w:rPr>
+          <w:noProof/>
+        </w:rPr>
+        <w:t>12</w:t>
+      </w:r>
+      <w:r>
+        <w:rPr>
+          <w:noProof/>
+        </w:rPr>
+        <w:fldChar w:fldCharType="end"/>
+      </w:r>
       <w:r>
         <w:t>:</w:t>
       </w:r>
@@ -13331,9 +13550,8 @@
           <w:color w:val="000000" w:themeColor="text1"/>
           <w:szCs w:val="32"/>
         </w:rPr>
-        <w:t xml:space="preserve">Though we know that both concentration and voltage do not have linear relationships with the separation factor, </w:t>
-      </w:r>
-      <w:proofErr w:type="spellStart"/>
+        <w:t>Though we know that both concentration and voltage do not have linear relationships with the separation factor, Takahas</w:t>
+      </w:r>
       <w:r>
         <w:rPr>
           <w:rFonts w:eastAsiaTheme="minorEastAsia"/>
@@ -13341,9 +13559,8 @@
           <w:color w:val="000000" w:themeColor="text1"/>
           <w:szCs w:val="32"/>
         </w:rPr>
-        <w:t>Takahaski</w:t>
-      </w:r>
-      <w:proofErr w:type="spellEnd"/>
+        <w:t>h</w:t>
+      </w:r>
       <w:r>
         <w:rPr>
           <w:rFonts w:eastAsiaTheme="minorEastAsia"/>
@@ -13351,7 +13568,7 @@
           <w:color w:val="000000" w:themeColor="text1"/>
           <w:szCs w:val="32"/>
         </w:rPr>
-        <w:t xml:space="preserve"> et al.’s deterministic model made many assumptions to overcome this. In contrast to other electrodialysis models seen in literature, Takahashi et al.’s model does not consider some important parameters in calculating the electrochemical flux. These parameters include but are not limited to the flow rate, thickness of the dilute compartment, channel length, and resistance of the dilute and concentrating solutions.</w:t>
+        <w:t>i et al.’s deterministic model made many assumptions to overcome this. In contrast to other electrodialysis models seen in literature, Takahashi et al.’s model does not consider some important parameters in calculating the electrochemical flux. These parameters include but are not limited to the flow rate, thickness of the dilute compartment, channel length, and resistance of the dilute and concentrating solutions.</w:t>
       </w:r>
       <w:sdt>
         <w:sdtPr>
@@ -13364,6 +13581,7 @@
           <w:id w:val="1246224414"/>
           <w:citation/>
         </w:sdtPr>
+        <w:sdtEndPr/>
         <w:sdtContent>
           <w:r>
             <w:rPr>
@@ -13562,6 +13780,7 @@
           <w:id w:val="693660728"/>
           <w:citation/>
         </w:sdtPr>
+        <w:sdtEndPr/>
         <w:sdtContent>
           <w:r>
             <w:rPr>
@@ -13684,6 +13903,7 @@
           <w:id w:val="-382323461"/>
           <w:citation/>
         </w:sdtPr>
+        <w:sdtEndPr/>
         <w:sdtContent>
           <w:r>
             <w:rPr>
@@ -13790,11 +14010,12 @@
       <w:pPr>
         <w:pStyle w:val="NormalWeb"/>
         <w:spacing w:before="120" w:beforeAutospacing="0" w:after="200" w:afterAutospacing="0"/>
-        <w:rPr>
-          <w:rFonts w:eastAsiaTheme="minorEastAsia"/>
-          <w:bCs/>
-          <w:iCs/>
-          <w:color w:val="000000" w:themeColor="text1"/>
+        <w:outlineLvl w:val="0"/>
+        <w:rPr>
+          <w:rFonts w:eastAsiaTheme="minorEastAsia"/>
+          <w:iCs/>
+          <w:color w:val="000000" w:themeColor="text1"/>
+          <w:sz w:val="32"/>
           <w:szCs w:val="32"/>
         </w:rPr>
       </w:pPr>
@@ -13808,7 +14029,6 @@
           <w:bCs/>
           <w:iCs/>
           <w:color w:val="000000" w:themeColor="text1"/>
-          <w:sz w:val="32"/>
           <w:szCs w:val="32"/>
         </w:rPr>
       </w:pPr>
@@ -13821,6 +14041,38 @@
           <w:szCs w:val="32"/>
         </w:rPr>
         <w:t>Link to GitHub repository</w:t>
+      </w:r>
+      <w:r>
+        <w:rPr>
+          <w:rFonts w:eastAsiaTheme="minorEastAsia"/>
+          <w:bCs/>
+          <w:iCs/>
+          <w:color w:val="000000" w:themeColor="text1"/>
+          <w:szCs w:val="32"/>
+        </w:rPr>
+        <w:t xml:space="preserve">: </w:t>
+      </w:r>
+      <w:hyperlink r:id="rId29" w:history="1">
+        <w:r>
+          <w:rPr>
+            <w:rStyle w:val="Hyperlink"/>
+            <w:rFonts w:eastAsiaTheme="minorEastAsia"/>
+            <w:bCs/>
+            <w:iCs/>
+            <w:szCs w:val="32"/>
+          </w:rPr>
+          <w:t>https://github.com/KellieChong/REE-ED-Model</w:t>
+        </w:r>
+      </w:hyperlink>
+      <w:r>
+        <w:rPr>
+          <w:rFonts w:eastAsiaTheme="minorEastAsia"/>
+          <w:bCs/>
+          <w:iCs/>
+          <w:color w:val="000000" w:themeColor="text1"/>
+          <w:szCs w:val="32"/>
+        </w:rPr>
+        <w:t xml:space="preserve"> </w:t>
       </w:r>
     </w:p>
     <w:p>
@@ -13832,10 +14084,34 @@
           <w:bCs/>
           <w:iCs/>
           <w:color w:val="000000" w:themeColor="text1"/>
+          <w:sz w:val="32"/>
           <w:szCs w:val="32"/>
         </w:rPr>
       </w:pPr>
-      <w:hyperlink r:id="rId29" w:history="1">
+      <w:r>
+        <w:rPr>
+          <w:rFonts w:eastAsiaTheme="minorEastAsia"/>
+          <w:bCs/>
+          <w:iCs/>
+          <w:color w:val="000000" w:themeColor="text1"/>
+          <w:szCs w:val="32"/>
+        </w:rPr>
+        <w:t>Hover over text to click on embedded links below:</w:t>
+      </w:r>
+    </w:p>
+    <w:p>
+      <w:pPr>
+        <w:pStyle w:val="NormalWeb"/>
+        <w:spacing w:before="120" w:beforeAutospacing="0" w:after="200" w:afterAutospacing="0"/>
+        <w:rPr>
+          <w:rFonts w:eastAsiaTheme="minorEastAsia"/>
+          <w:bCs/>
+          <w:iCs/>
+          <w:color w:val="000000" w:themeColor="text1"/>
+          <w:szCs w:val="32"/>
+        </w:rPr>
+      </w:pPr>
+      <w:hyperlink r:id="rId30" w:history="1">
         <w:r>
           <w:rPr>
             <w:rStyle w:val="Hyperlink"/>
@@ -13860,7 +14136,7 @@
           <w:szCs w:val="32"/>
         </w:rPr>
       </w:pPr>
-      <w:hyperlink r:id="rId30" w:history="1">
+      <w:hyperlink r:id="rId31" w:history="1">
         <w:r>
           <w:rPr>
             <w:rStyle w:val="Hyperlink"/>
@@ -13896,7 +14172,7 @@
           <w:szCs w:val="32"/>
         </w:rPr>
       </w:pPr>
-      <w:hyperlink r:id="rId31" w:history="1">
+      <w:hyperlink r:id="rId32" w:history="1">
         <w:r>
           <w:rPr>
             <w:rStyle w:val="Hyperlink"/>
@@ -14094,20 +14370,6 @@
     <w:p>
       <w:pPr>
         <w:pStyle w:val="NormalWeb"/>
-        <w:spacing w:before="120" w:beforeAutospacing="0" w:after="200" w:afterAutospacing="0"/>
-        <w:ind w:right="1138"/>
-        <w:jc w:val="both"/>
-        <w:rPr>
-          <w:rFonts w:eastAsiaTheme="minorEastAsia"/>
-          <w:iCs/>
-          <w:color w:val="000000" w:themeColor="text1"/>
-          <w:szCs w:val="32"/>
-        </w:rPr>
-      </w:pPr>
-    </w:p>
-    <w:p>
-      <w:pPr>
-        <w:pStyle w:val="NormalWeb"/>
         <w:numPr>
           <w:ilvl w:val="0"/>
           <w:numId w:val="1"/>
@@ -14131,7 +14393,6 @@
           <w:color w:val="000000" w:themeColor="text1"/>
           <w:szCs w:val="32"/>
         </w:rPr>
-        <w:lastRenderedPageBreak/>
         <w:t>References</w:t>
       </w:r>
       <w:bookmarkEnd w:id="11"/>
@@ -14982,7 +15243,6 @@
           <w:color w:val="000000" w:themeColor="text1"/>
           <w:szCs w:val="32"/>
         </w:rPr>
-        <w:lastRenderedPageBreak/>
         <w:t>Appendix A</w:t>
       </w:r>
       <w:bookmarkEnd w:id="12"/>
@@ -14996,14 +15256,27 @@
       <w:r>
         <w:t xml:space="preserve">Table </w:t>
       </w:r>
-      <w:fldSimple w:instr=" SEQ Table \* ARABIC ">
-        <w:r>
-          <w:rPr>
-            <w:noProof/>
-          </w:rPr>
-          <w:t>3</w:t>
-        </w:r>
-      </w:fldSimple>
+      <w:r>
+        <w:fldChar w:fldCharType="begin"/>
+      </w:r>
+      <w:r>
+        <w:instrText xml:space="preserve"> SEQ Table \* ARABIC </w:instrText>
+      </w:r>
+      <w:r>
+        <w:fldChar w:fldCharType="separate"/>
+      </w:r>
+      <w:r>
+        <w:rPr>
+          <w:noProof/>
+        </w:rPr>
+        <w:t>3</w:t>
+      </w:r>
+      <w:r>
+        <w:rPr>
+          <w:noProof/>
+        </w:rPr>
+        <w:fldChar w:fldCharType="end"/>
+      </w:r>
       <w:r>
         <w:t xml:space="preserve">: Table comparing different membranes and their properties taken from </w:t>
       </w:r>
@@ -15012,6 +15285,7 @@
           <w:id w:val="-1144198166"/>
           <w:citation/>
         </w:sdtPr>
+        <w:sdtEndPr/>
         <w:sdtContent>
           <w:r>
             <w:fldChar w:fldCharType="begin"/>
@@ -15715,7 +15989,7 @@
                 <w:rFonts w:ascii="Arial" w:hAnsi="Arial" w:cs="Arial"/>
               </w:rPr>
             </w:pPr>
-            <w:hyperlink r:id="rId32" w:anchor="cit40" w:history="1">
+            <w:hyperlink r:id="rId33" w:anchor="cit40" w:history="1">
               <w:r>
                 <w:rPr>
                   <w:rStyle w:val="Hyperlink"/>
@@ -15967,7 +16241,7 @@
                 <w:rFonts w:ascii="Arial" w:hAnsi="Arial" w:cs="Arial"/>
               </w:rPr>
             </w:pPr>
-            <w:hyperlink r:id="rId33" w:anchor="cit41" w:history="1">
+            <w:hyperlink r:id="rId34" w:anchor="cit41" w:history="1">
               <w:r>
                 <w:rPr>
                   <w:rStyle w:val="Hyperlink"/>
@@ -16219,7 +16493,7 @@
                 <w:rFonts w:ascii="Arial" w:hAnsi="Arial" w:cs="Arial"/>
               </w:rPr>
             </w:pPr>
-            <w:hyperlink r:id="rId34" w:anchor="cit42" w:history="1">
+            <w:hyperlink r:id="rId35" w:anchor="cit42" w:history="1">
               <w:r>
                 <w:rPr>
                   <w:rStyle w:val="Hyperlink"/>
@@ -16471,7 +16745,7 @@
                 <w:rFonts w:ascii="Arial" w:hAnsi="Arial" w:cs="Arial"/>
               </w:rPr>
             </w:pPr>
-            <w:hyperlink r:id="rId35" w:anchor="cit43" w:history="1">
+            <w:hyperlink r:id="rId36" w:anchor="cit43" w:history="1">
               <w:r>
                 <w:rPr>
                   <w:rStyle w:val="Hyperlink"/>
@@ -16723,7 +16997,7 @@
                 <w:rFonts w:ascii="Arial" w:hAnsi="Arial" w:cs="Arial"/>
               </w:rPr>
             </w:pPr>
-            <w:hyperlink r:id="rId36" w:anchor="cit10" w:history="1">
+            <w:hyperlink r:id="rId37" w:anchor="cit10" w:history="1">
               <w:r>
                 <w:rPr>
                   <w:rStyle w:val="Hyperlink"/>
@@ -16975,7 +17249,7 @@
                 <w:rFonts w:ascii="Arial" w:hAnsi="Arial" w:cs="Arial"/>
               </w:rPr>
             </w:pPr>
-            <w:hyperlink r:id="rId37" w:anchor="cit44" w:history="1">
+            <w:hyperlink r:id="rId38" w:anchor="cit44" w:history="1">
               <w:r>
                 <w:rPr>
                   <w:rStyle w:val="Hyperlink"/>
@@ -17227,7 +17501,7 @@
                 <w:rFonts w:ascii="Arial" w:hAnsi="Arial" w:cs="Arial"/>
               </w:rPr>
             </w:pPr>
-            <w:hyperlink r:id="rId38" w:anchor="cit40" w:history="1">
+            <w:hyperlink r:id="rId39" w:anchor="cit40" w:history="1">
               <w:r>
                 <w:rPr>
                   <w:rStyle w:val="Hyperlink"/>
@@ -17479,7 +17753,7 @@
                 <w:rFonts w:ascii="Arial" w:hAnsi="Arial" w:cs="Arial"/>
               </w:rPr>
             </w:pPr>
-            <w:hyperlink r:id="rId39" w:anchor="cit45" w:history="1">
+            <w:hyperlink r:id="rId40" w:anchor="cit45" w:history="1">
               <w:r>
                 <w:rPr>
                   <w:rStyle w:val="Hyperlink"/>
@@ -17739,7 +18013,7 @@
                 <w:rFonts w:ascii="Arial" w:hAnsi="Arial" w:cs="Arial"/>
               </w:rPr>
             </w:pPr>
-            <w:hyperlink r:id="rId40" w:anchor="cit47" w:history="1">
+            <w:hyperlink r:id="rId41" w:anchor="cit47" w:history="1">
               <w:r>
                 <w:rPr>
                   <w:rStyle w:val="Hyperlink"/>
@@ -17985,258 +18259,6 @@
                 <w:rFonts w:ascii="Arial" w:hAnsi="Arial" w:cs="Arial"/>
                 <w:sz w:val="24"/>
                 <w:szCs w:val="24"/>
-              </w:rPr>
-            </w:pPr>
-            <w:hyperlink r:id="rId41" w:anchor="cit45" w:history="1">
-              <w:r>
-                <w:rPr>
-                  <w:rStyle w:val="Hyperlink"/>
-                  <w:rFonts w:ascii="Arial" w:hAnsi="Arial" w:cs="Arial"/>
-                  <w:color w:val="2D7EA9"/>
-                </w:rPr>
-                <w:t>45</w:t>
-              </w:r>
-            </w:hyperlink>
-          </w:p>
-        </w:tc>
-      </w:tr>
-      <w:tr>
-        <w:trPr>
-          <w:jc w:val="center"/>
-        </w:trPr>
-        <w:tc>
-          <w:tcPr>
-            <w:tcW w:w="450" w:type="dxa"/>
-            <w:shd w:val="clear" w:color="auto" w:fill="FFFFFF"/>
-            <w:tcMar>
-              <w:top w:w="60" w:type="dxa"/>
-              <w:left w:w="60" w:type="dxa"/>
-              <w:bottom w:w="60" w:type="dxa"/>
-              <w:right w:w="60" w:type="dxa"/>
-            </w:tcMar>
-            <w:hideMark/>
-          </w:tcPr>
-          <w:p>
-            <w:pPr>
-              <w:jc w:val="center"/>
-              <w:rPr>
-                <w:rFonts w:ascii="Arial" w:hAnsi="Arial" w:cs="Arial"/>
-              </w:rPr>
-            </w:pPr>
-            <w:r>
-              <w:rPr>
-                <w:rFonts w:ascii="Arial" w:hAnsi="Arial" w:cs="Arial"/>
-              </w:rPr>
-              <w:t>11</w:t>
-            </w:r>
-          </w:p>
-        </w:tc>
-        <w:tc>
-          <w:tcPr>
-            <w:tcW w:w="1110" w:type="dxa"/>
-            <w:shd w:val="clear" w:color="auto" w:fill="FFFFFF"/>
-            <w:tcMar>
-              <w:top w:w="60" w:type="dxa"/>
-              <w:left w:w="60" w:type="dxa"/>
-              <w:bottom w:w="60" w:type="dxa"/>
-              <w:right w:w="60" w:type="dxa"/>
-            </w:tcMar>
-            <w:hideMark/>
-          </w:tcPr>
-          <w:p>
-            <w:pPr>
-              <w:jc w:val="center"/>
-              <w:rPr>
-                <w:rFonts w:ascii="Arial" w:hAnsi="Arial" w:cs="Arial"/>
-              </w:rPr>
-            </w:pPr>
-            <w:r>
-              <w:rPr>
-                <w:rFonts w:ascii="Arial" w:hAnsi="Arial" w:cs="Arial"/>
-              </w:rPr>
-              <w:t>FKS</w:t>
-            </w:r>
-          </w:p>
-        </w:tc>
-        <w:tc>
-          <w:tcPr>
-            <w:tcW w:w="1559" w:type="dxa"/>
-            <w:shd w:val="clear" w:color="auto" w:fill="FFFFFF"/>
-            <w:tcMar>
-              <w:top w:w="60" w:type="dxa"/>
-              <w:left w:w="60" w:type="dxa"/>
-              <w:bottom w:w="60" w:type="dxa"/>
-              <w:right w:w="60" w:type="dxa"/>
-            </w:tcMar>
-            <w:hideMark/>
-          </w:tcPr>
-          <w:p>
-            <w:pPr>
-              <w:jc w:val="center"/>
-              <w:rPr>
-                <w:rFonts w:ascii="Arial" w:hAnsi="Arial" w:cs="Arial"/>
-              </w:rPr>
-            </w:pPr>
-            <w:r>
-              <w:rPr>
-                <w:rFonts w:ascii="Arial" w:hAnsi="Arial" w:cs="Arial"/>
-              </w:rPr>
-              <w:t>—</w:t>
-            </w:r>
-          </w:p>
-        </w:tc>
-        <w:tc>
-          <w:tcPr>
-            <w:tcW w:w="1625" w:type="dxa"/>
-            <w:shd w:val="clear" w:color="auto" w:fill="FFFFFF"/>
-            <w:tcMar>
-              <w:top w:w="60" w:type="dxa"/>
-              <w:left w:w="60" w:type="dxa"/>
-              <w:bottom w:w="60" w:type="dxa"/>
-              <w:right w:w="60" w:type="dxa"/>
-            </w:tcMar>
-            <w:hideMark/>
-          </w:tcPr>
-          <w:p>
-            <w:pPr>
-              <w:jc w:val="center"/>
-              <w:rPr>
-                <w:rFonts w:ascii="Arial" w:hAnsi="Arial" w:cs="Arial"/>
-              </w:rPr>
-            </w:pPr>
-            <w:r>
-              <w:rPr>
-                <w:rFonts w:ascii="Arial" w:hAnsi="Arial" w:cs="Arial"/>
-              </w:rPr>
-              <w:t>Homogeneous</w:t>
-            </w:r>
-          </w:p>
-        </w:tc>
-        <w:tc>
-          <w:tcPr>
-            <w:tcW w:w="904" w:type="dxa"/>
-            <w:shd w:val="clear" w:color="auto" w:fill="FFFFFF"/>
-            <w:tcMar>
-              <w:top w:w="60" w:type="dxa"/>
-              <w:left w:w="60" w:type="dxa"/>
-              <w:bottom w:w="60" w:type="dxa"/>
-              <w:right w:w="60" w:type="dxa"/>
-            </w:tcMar>
-            <w:hideMark/>
-          </w:tcPr>
-          <w:p>
-            <w:pPr>
-              <w:jc w:val="center"/>
-              <w:rPr>
-                <w:rFonts w:ascii="Arial" w:hAnsi="Arial" w:cs="Arial"/>
-              </w:rPr>
-            </w:pPr>
-            <w:r>
-              <w:rPr>
-                <w:rFonts w:ascii="Arial" w:hAnsi="Arial" w:cs="Arial"/>
-              </w:rPr>
-              <w:t>0.96</w:t>
-            </w:r>
-          </w:p>
-        </w:tc>
-        <w:tc>
-          <w:tcPr>
-            <w:tcW w:w="707" w:type="dxa"/>
-            <w:shd w:val="clear" w:color="auto" w:fill="FFFFFF"/>
-            <w:tcMar>
-              <w:top w:w="60" w:type="dxa"/>
-              <w:left w:w="60" w:type="dxa"/>
-              <w:bottom w:w="60" w:type="dxa"/>
-              <w:right w:w="60" w:type="dxa"/>
-            </w:tcMar>
-            <w:hideMark/>
-          </w:tcPr>
-          <w:p>
-            <w:pPr>
-              <w:jc w:val="center"/>
-              <w:rPr>
-                <w:rFonts w:ascii="Arial" w:hAnsi="Arial" w:cs="Arial"/>
-              </w:rPr>
-            </w:pPr>
-            <w:r>
-              <w:rPr>
-                <w:rFonts w:ascii="Arial" w:hAnsi="Arial" w:cs="Arial"/>
-              </w:rPr>
-              <w:t>—</w:t>
-            </w:r>
-          </w:p>
-        </w:tc>
-        <w:tc>
-          <w:tcPr>
-            <w:tcW w:w="1016" w:type="dxa"/>
-            <w:shd w:val="clear" w:color="auto" w:fill="FFFFFF"/>
-            <w:tcMar>
-              <w:top w:w="60" w:type="dxa"/>
-              <w:left w:w="60" w:type="dxa"/>
-              <w:bottom w:w="60" w:type="dxa"/>
-              <w:right w:w="60" w:type="dxa"/>
-            </w:tcMar>
-            <w:hideMark/>
-          </w:tcPr>
-          <w:p>
-            <w:pPr>
-              <w:jc w:val="center"/>
-              <w:rPr>
-                <w:rFonts w:ascii="Arial" w:hAnsi="Arial" w:cs="Arial"/>
-              </w:rPr>
-            </w:pPr>
-            <w:r>
-              <w:rPr>
-                <w:rFonts w:ascii="Arial" w:hAnsi="Arial" w:cs="Arial"/>
-              </w:rPr>
-              <w:t>—</w:t>
-            </w:r>
-          </w:p>
-        </w:tc>
-        <w:tc>
-          <w:tcPr>
-            <w:tcW w:w="830" w:type="dxa"/>
-            <w:shd w:val="clear" w:color="auto" w:fill="FFFFFF"/>
-            <w:tcMar>
-              <w:top w:w="60" w:type="dxa"/>
-              <w:left w:w="60" w:type="dxa"/>
-              <w:bottom w:w="60" w:type="dxa"/>
-              <w:right w:w="60" w:type="dxa"/>
-            </w:tcMar>
-            <w:hideMark/>
-          </w:tcPr>
-          <w:p>
-            <w:pPr>
-              <w:jc w:val="center"/>
-              <w:rPr>
-                <w:rFonts w:ascii="Arial" w:hAnsi="Arial" w:cs="Arial"/>
-              </w:rPr>
-            </w:pPr>
-            <w:r>
-              <w:rPr>
-                <w:rFonts w:ascii="Arial" w:hAnsi="Arial" w:cs="Arial"/>
-              </w:rPr>
-              <w:t>—</w:t>
-            </w:r>
-          </w:p>
-        </w:tc>
-        <w:tc>
-          <w:tcPr>
-            <w:tcW w:w="976" w:type="dxa"/>
-            <w:shd w:val="clear" w:color="auto" w:fill="FFFFFF"/>
-            <w:tcMar>
-              <w:top w:w="60" w:type="dxa"/>
-              <w:left w:w="60" w:type="dxa"/>
-              <w:bottom w:w="60" w:type="dxa"/>
-              <w:right w:w="60" w:type="dxa"/>
-            </w:tcMar>
-            <w:hideMark/>
-          </w:tcPr>
-          <w:p>
-            <w:pPr>
-              <w:jc w:val="center"/>
-              <w:rPr>
-                <w:rFonts w:ascii="Arial" w:hAnsi="Arial" w:cs="Arial"/>
               </w:rPr>
             </w:pPr>
             <w:hyperlink r:id="rId42" w:anchor="cit45" w:history="1">
@@ -18279,7 +18301,7 @@
               <w:rPr>
                 <w:rFonts w:ascii="Arial" w:hAnsi="Arial" w:cs="Arial"/>
               </w:rPr>
-              <w:t>12</w:t>
+              <w:t>11</w:t>
             </w:r>
           </w:p>
         </w:tc>
@@ -18306,7 +18328,7 @@
               <w:rPr>
                 <w:rFonts w:ascii="Arial" w:hAnsi="Arial" w:cs="Arial"/>
               </w:rPr>
-              <w:t>SPEEK</w:t>
+              <w:t>FKS</w:t>
             </w:r>
           </w:p>
         </w:tc>
@@ -18387,7 +18409,7 @@
               <w:rPr>
                 <w:rFonts w:ascii="Arial" w:hAnsi="Arial" w:cs="Arial"/>
               </w:rPr>
-              <w:t>0.92</w:t>
+              <w:t>0.96</w:t>
             </w:r>
           </w:p>
         </w:tc>
@@ -18414,7 +18436,7 @@
               <w:rPr>
                 <w:rFonts w:ascii="Arial" w:hAnsi="Arial" w:cs="Arial"/>
               </w:rPr>
-              <w:t>1.1</w:t>
+              <w:t>—</w:t>
             </w:r>
           </w:p>
         </w:tc>
@@ -18441,7 +18463,7 @@
               <w:rPr>
                 <w:rFonts w:ascii="Arial" w:hAnsi="Arial" w:cs="Arial"/>
               </w:rPr>
-              <w:t>0.86</w:t>
+              <w:t>—</w:t>
             </w:r>
           </w:p>
         </w:tc>
@@ -18468,7 +18490,7 @@
               <w:rPr>
                 <w:rFonts w:ascii="Arial" w:hAnsi="Arial" w:cs="Arial"/>
               </w:rPr>
-              <w:t>18.5</w:t>
+              <w:t>—</w:t>
             </w:r>
           </w:p>
         </w:tc>
@@ -18491,7 +18513,259 @@
                 <w:rFonts w:ascii="Arial" w:hAnsi="Arial" w:cs="Arial"/>
               </w:rPr>
             </w:pPr>
-            <w:hyperlink r:id="rId43" w:anchor="cit46" w:history="1">
+            <w:hyperlink r:id="rId43" w:anchor="cit45" w:history="1">
+              <w:r>
+                <w:rPr>
+                  <w:rStyle w:val="Hyperlink"/>
+                  <w:rFonts w:ascii="Arial" w:hAnsi="Arial" w:cs="Arial"/>
+                  <w:color w:val="2D7EA9"/>
+                </w:rPr>
+                <w:t>45</w:t>
+              </w:r>
+            </w:hyperlink>
+          </w:p>
+        </w:tc>
+      </w:tr>
+      <w:tr>
+        <w:trPr>
+          <w:jc w:val="center"/>
+        </w:trPr>
+        <w:tc>
+          <w:tcPr>
+            <w:tcW w:w="450" w:type="dxa"/>
+            <w:shd w:val="clear" w:color="auto" w:fill="FFFFFF"/>
+            <w:tcMar>
+              <w:top w:w="60" w:type="dxa"/>
+              <w:left w:w="60" w:type="dxa"/>
+              <w:bottom w:w="60" w:type="dxa"/>
+              <w:right w:w="60" w:type="dxa"/>
+            </w:tcMar>
+            <w:hideMark/>
+          </w:tcPr>
+          <w:p>
+            <w:pPr>
+              <w:jc w:val="center"/>
+              <w:rPr>
+                <w:rFonts w:ascii="Arial" w:hAnsi="Arial" w:cs="Arial"/>
+              </w:rPr>
+            </w:pPr>
+            <w:r>
+              <w:rPr>
+                <w:rFonts w:ascii="Arial" w:hAnsi="Arial" w:cs="Arial"/>
+              </w:rPr>
+              <w:t>12</w:t>
+            </w:r>
+          </w:p>
+        </w:tc>
+        <w:tc>
+          <w:tcPr>
+            <w:tcW w:w="1110" w:type="dxa"/>
+            <w:shd w:val="clear" w:color="auto" w:fill="FFFFFF"/>
+            <w:tcMar>
+              <w:top w:w="60" w:type="dxa"/>
+              <w:left w:w="60" w:type="dxa"/>
+              <w:bottom w:w="60" w:type="dxa"/>
+              <w:right w:w="60" w:type="dxa"/>
+            </w:tcMar>
+            <w:hideMark/>
+          </w:tcPr>
+          <w:p>
+            <w:pPr>
+              <w:jc w:val="center"/>
+              <w:rPr>
+                <w:rFonts w:ascii="Arial" w:hAnsi="Arial" w:cs="Arial"/>
+              </w:rPr>
+            </w:pPr>
+            <w:r>
+              <w:rPr>
+                <w:rFonts w:ascii="Arial" w:hAnsi="Arial" w:cs="Arial"/>
+              </w:rPr>
+              <w:t>SPEEK</w:t>
+            </w:r>
+          </w:p>
+        </w:tc>
+        <w:tc>
+          <w:tcPr>
+            <w:tcW w:w="1559" w:type="dxa"/>
+            <w:shd w:val="clear" w:color="auto" w:fill="FFFFFF"/>
+            <w:tcMar>
+              <w:top w:w="60" w:type="dxa"/>
+              <w:left w:w="60" w:type="dxa"/>
+              <w:bottom w:w="60" w:type="dxa"/>
+              <w:right w:w="60" w:type="dxa"/>
+            </w:tcMar>
+            <w:hideMark/>
+          </w:tcPr>
+          <w:p>
+            <w:pPr>
+              <w:jc w:val="center"/>
+              <w:rPr>
+                <w:rFonts w:ascii="Arial" w:hAnsi="Arial" w:cs="Arial"/>
+              </w:rPr>
+            </w:pPr>
+            <w:r>
+              <w:rPr>
+                <w:rFonts w:ascii="Arial" w:hAnsi="Arial" w:cs="Arial"/>
+              </w:rPr>
+              <w:t>—</w:t>
+            </w:r>
+          </w:p>
+        </w:tc>
+        <w:tc>
+          <w:tcPr>
+            <w:tcW w:w="1625" w:type="dxa"/>
+            <w:shd w:val="clear" w:color="auto" w:fill="FFFFFF"/>
+            <w:tcMar>
+              <w:top w:w="60" w:type="dxa"/>
+              <w:left w:w="60" w:type="dxa"/>
+              <w:bottom w:w="60" w:type="dxa"/>
+              <w:right w:w="60" w:type="dxa"/>
+            </w:tcMar>
+            <w:hideMark/>
+          </w:tcPr>
+          <w:p>
+            <w:pPr>
+              <w:jc w:val="center"/>
+              <w:rPr>
+                <w:rFonts w:ascii="Arial" w:hAnsi="Arial" w:cs="Arial"/>
+              </w:rPr>
+            </w:pPr>
+            <w:r>
+              <w:rPr>
+                <w:rFonts w:ascii="Arial" w:hAnsi="Arial" w:cs="Arial"/>
+              </w:rPr>
+              <w:t>Homogeneous</w:t>
+            </w:r>
+          </w:p>
+        </w:tc>
+        <w:tc>
+          <w:tcPr>
+            <w:tcW w:w="904" w:type="dxa"/>
+            <w:shd w:val="clear" w:color="auto" w:fill="FFFFFF"/>
+            <w:tcMar>
+              <w:top w:w="60" w:type="dxa"/>
+              <w:left w:w="60" w:type="dxa"/>
+              <w:bottom w:w="60" w:type="dxa"/>
+              <w:right w:w="60" w:type="dxa"/>
+            </w:tcMar>
+            <w:hideMark/>
+          </w:tcPr>
+          <w:p>
+            <w:pPr>
+              <w:jc w:val="center"/>
+              <w:rPr>
+                <w:rFonts w:ascii="Arial" w:hAnsi="Arial" w:cs="Arial"/>
+              </w:rPr>
+            </w:pPr>
+            <w:r>
+              <w:rPr>
+                <w:rFonts w:ascii="Arial" w:hAnsi="Arial" w:cs="Arial"/>
+              </w:rPr>
+              <w:t>0.92</w:t>
+            </w:r>
+          </w:p>
+        </w:tc>
+        <w:tc>
+          <w:tcPr>
+            <w:tcW w:w="707" w:type="dxa"/>
+            <w:shd w:val="clear" w:color="auto" w:fill="FFFFFF"/>
+            <w:tcMar>
+              <w:top w:w="60" w:type="dxa"/>
+              <w:left w:w="60" w:type="dxa"/>
+              <w:bottom w:w="60" w:type="dxa"/>
+              <w:right w:w="60" w:type="dxa"/>
+            </w:tcMar>
+            <w:hideMark/>
+          </w:tcPr>
+          <w:p>
+            <w:pPr>
+              <w:jc w:val="center"/>
+              <w:rPr>
+                <w:rFonts w:ascii="Arial" w:hAnsi="Arial" w:cs="Arial"/>
+              </w:rPr>
+            </w:pPr>
+            <w:r>
+              <w:rPr>
+                <w:rFonts w:ascii="Arial" w:hAnsi="Arial" w:cs="Arial"/>
+              </w:rPr>
+              <w:t>1.1</w:t>
+            </w:r>
+          </w:p>
+        </w:tc>
+        <w:tc>
+          <w:tcPr>
+            <w:tcW w:w="1016" w:type="dxa"/>
+            <w:shd w:val="clear" w:color="auto" w:fill="FFFFFF"/>
+            <w:tcMar>
+              <w:top w:w="60" w:type="dxa"/>
+              <w:left w:w="60" w:type="dxa"/>
+              <w:bottom w:w="60" w:type="dxa"/>
+              <w:right w:w="60" w:type="dxa"/>
+            </w:tcMar>
+            <w:hideMark/>
+          </w:tcPr>
+          <w:p>
+            <w:pPr>
+              <w:jc w:val="center"/>
+              <w:rPr>
+                <w:rFonts w:ascii="Arial" w:hAnsi="Arial" w:cs="Arial"/>
+              </w:rPr>
+            </w:pPr>
+            <w:r>
+              <w:rPr>
+                <w:rFonts w:ascii="Arial" w:hAnsi="Arial" w:cs="Arial"/>
+              </w:rPr>
+              <w:t>0.86</w:t>
+            </w:r>
+          </w:p>
+        </w:tc>
+        <w:tc>
+          <w:tcPr>
+            <w:tcW w:w="830" w:type="dxa"/>
+            <w:shd w:val="clear" w:color="auto" w:fill="FFFFFF"/>
+            <w:tcMar>
+              <w:top w:w="60" w:type="dxa"/>
+              <w:left w:w="60" w:type="dxa"/>
+              <w:bottom w:w="60" w:type="dxa"/>
+              <w:right w:w="60" w:type="dxa"/>
+            </w:tcMar>
+            <w:hideMark/>
+          </w:tcPr>
+          <w:p>
+            <w:pPr>
+              <w:jc w:val="center"/>
+              <w:rPr>
+                <w:rFonts w:ascii="Arial" w:hAnsi="Arial" w:cs="Arial"/>
+              </w:rPr>
+            </w:pPr>
+            <w:r>
+              <w:rPr>
+                <w:rFonts w:ascii="Arial" w:hAnsi="Arial" w:cs="Arial"/>
+              </w:rPr>
+              <w:t>18.5</w:t>
+            </w:r>
+          </w:p>
+        </w:tc>
+        <w:tc>
+          <w:tcPr>
+            <w:tcW w:w="976" w:type="dxa"/>
+            <w:shd w:val="clear" w:color="auto" w:fill="FFFFFF"/>
+            <w:tcMar>
+              <w:top w:w="60" w:type="dxa"/>
+              <w:left w:w="60" w:type="dxa"/>
+              <w:bottom w:w="60" w:type="dxa"/>
+              <w:right w:w="60" w:type="dxa"/>
+            </w:tcMar>
+            <w:hideMark/>
+          </w:tcPr>
+          <w:p>
+            <w:pPr>
+              <w:jc w:val="center"/>
+              <w:rPr>
+                <w:rFonts w:ascii="Arial" w:hAnsi="Arial" w:cs="Arial"/>
+              </w:rPr>
+            </w:pPr>
+            <w:hyperlink r:id="rId44" w:anchor="cit46" w:history="1">
               <w:r>
                 <w:rPr>
                   <w:rStyle w:val="Hyperlink"/>
@@ -18721,258 +18995,6 @@
                 <w:rFonts w:ascii="Arial" w:hAnsi="Arial" w:cs="Arial"/>
               </w:rPr>
               <w:t>25</w:t>
-            </w:r>
-          </w:p>
-        </w:tc>
-        <w:tc>
-          <w:tcPr>
-            <w:tcW w:w="976" w:type="dxa"/>
-            <w:shd w:val="clear" w:color="auto" w:fill="FFFFFF"/>
-            <w:tcMar>
-              <w:top w:w="60" w:type="dxa"/>
-              <w:left w:w="60" w:type="dxa"/>
-              <w:bottom w:w="60" w:type="dxa"/>
-              <w:right w:w="60" w:type="dxa"/>
-            </w:tcMar>
-            <w:hideMark/>
-          </w:tcPr>
-          <w:p>
-            <w:pPr>
-              <w:jc w:val="center"/>
-              <w:rPr>
-                <w:rFonts w:ascii="Arial" w:hAnsi="Arial" w:cs="Arial"/>
-              </w:rPr>
-            </w:pPr>
-            <w:hyperlink r:id="rId44" w:anchor="cit39" w:history="1">
-              <w:r>
-                <w:rPr>
-                  <w:rStyle w:val="Hyperlink"/>
-                  <w:rFonts w:ascii="Arial" w:hAnsi="Arial" w:cs="Arial"/>
-                  <w:color w:val="2D7EA9"/>
-                </w:rPr>
-                <w:t>39</w:t>
-              </w:r>
-            </w:hyperlink>
-          </w:p>
-        </w:tc>
-      </w:tr>
-      <w:tr>
-        <w:trPr>
-          <w:jc w:val="center"/>
-        </w:trPr>
-        <w:tc>
-          <w:tcPr>
-            <w:tcW w:w="450" w:type="dxa"/>
-            <w:shd w:val="clear" w:color="auto" w:fill="FFFFFF"/>
-            <w:tcMar>
-              <w:top w:w="60" w:type="dxa"/>
-              <w:left w:w="60" w:type="dxa"/>
-              <w:bottom w:w="60" w:type="dxa"/>
-              <w:right w:w="60" w:type="dxa"/>
-            </w:tcMar>
-            <w:hideMark/>
-          </w:tcPr>
-          <w:p>
-            <w:pPr>
-              <w:jc w:val="center"/>
-              <w:rPr>
-                <w:rFonts w:ascii="Arial" w:hAnsi="Arial" w:cs="Arial"/>
-              </w:rPr>
-            </w:pPr>
-            <w:r>
-              <w:rPr>
-                <w:rFonts w:ascii="Arial" w:hAnsi="Arial" w:cs="Arial"/>
-              </w:rPr>
-              <w:t>14</w:t>
-            </w:r>
-          </w:p>
-        </w:tc>
-        <w:tc>
-          <w:tcPr>
-            <w:tcW w:w="1110" w:type="dxa"/>
-            <w:shd w:val="clear" w:color="auto" w:fill="FFFFFF"/>
-            <w:tcMar>
-              <w:top w:w="60" w:type="dxa"/>
-              <w:left w:w="60" w:type="dxa"/>
-              <w:bottom w:w="60" w:type="dxa"/>
-              <w:right w:w="60" w:type="dxa"/>
-            </w:tcMar>
-            <w:hideMark/>
-          </w:tcPr>
-          <w:p>
-            <w:pPr>
-              <w:jc w:val="center"/>
-              <w:rPr>
-                <w:rFonts w:ascii="Arial" w:hAnsi="Arial" w:cs="Arial"/>
-              </w:rPr>
-            </w:pPr>
-            <w:r>
-              <w:rPr>
-                <w:rFonts w:ascii="Arial" w:hAnsi="Arial" w:cs="Arial"/>
-              </w:rPr>
-              <w:t>HJC (Asahi)</w:t>
-            </w:r>
-          </w:p>
-        </w:tc>
-        <w:tc>
-          <w:tcPr>
-            <w:tcW w:w="1559" w:type="dxa"/>
-            <w:shd w:val="clear" w:color="auto" w:fill="FFFFFF"/>
-            <w:tcMar>
-              <w:top w:w="60" w:type="dxa"/>
-              <w:left w:w="60" w:type="dxa"/>
-              <w:bottom w:w="60" w:type="dxa"/>
-              <w:right w:w="60" w:type="dxa"/>
-            </w:tcMar>
-            <w:hideMark/>
-          </w:tcPr>
-          <w:p>
-            <w:pPr>
-              <w:jc w:val="center"/>
-              <w:rPr>
-                <w:rFonts w:ascii="Arial" w:hAnsi="Arial" w:cs="Arial"/>
-              </w:rPr>
-            </w:pPr>
-            <w:r>
-              <w:rPr>
-                <w:rFonts w:ascii="Arial" w:hAnsi="Arial" w:cs="Arial"/>
-              </w:rPr>
-              <w:t>—</w:t>
-            </w:r>
-          </w:p>
-        </w:tc>
-        <w:tc>
-          <w:tcPr>
-            <w:tcW w:w="1625" w:type="dxa"/>
-            <w:shd w:val="clear" w:color="auto" w:fill="FFFFFF"/>
-            <w:tcMar>
-              <w:top w:w="60" w:type="dxa"/>
-              <w:left w:w="60" w:type="dxa"/>
-              <w:bottom w:w="60" w:type="dxa"/>
-              <w:right w:w="60" w:type="dxa"/>
-            </w:tcMar>
-            <w:hideMark/>
-          </w:tcPr>
-          <w:p>
-            <w:pPr>
-              <w:jc w:val="center"/>
-              <w:rPr>
-                <w:rFonts w:ascii="Arial" w:hAnsi="Arial" w:cs="Arial"/>
-              </w:rPr>
-            </w:pPr>
-            <w:r>
-              <w:rPr>
-                <w:rFonts w:ascii="Arial" w:hAnsi="Arial" w:cs="Arial"/>
-              </w:rPr>
-              <w:t>Heterogeneous</w:t>
-            </w:r>
-          </w:p>
-        </w:tc>
-        <w:tc>
-          <w:tcPr>
-            <w:tcW w:w="904" w:type="dxa"/>
-            <w:shd w:val="clear" w:color="auto" w:fill="FFFFFF"/>
-            <w:tcMar>
-              <w:top w:w="60" w:type="dxa"/>
-              <w:left w:w="60" w:type="dxa"/>
-              <w:bottom w:w="60" w:type="dxa"/>
-              <w:right w:w="60" w:type="dxa"/>
-            </w:tcMar>
-            <w:hideMark/>
-          </w:tcPr>
-          <w:p>
-            <w:pPr>
-              <w:jc w:val="center"/>
-              <w:rPr>
-                <w:rFonts w:ascii="Arial" w:hAnsi="Arial" w:cs="Arial"/>
-              </w:rPr>
-            </w:pPr>
-            <w:r>
-              <w:rPr>
-                <w:rFonts w:ascii="Arial" w:hAnsi="Arial" w:cs="Arial"/>
-              </w:rPr>
-              <w:t>—</w:t>
-            </w:r>
-          </w:p>
-        </w:tc>
-        <w:tc>
-          <w:tcPr>
-            <w:tcW w:w="707" w:type="dxa"/>
-            <w:shd w:val="clear" w:color="auto" w:fill="FFFFFF"/>
-            <w:tcMar>
-              <w:top w:w="60" w:type="dxa"/>
-              <w:left w:w="60" w:type="dxa"/>
-              <w:bottom w:w="60" w:type="dxa"/>
-              <w:right w:w="60" w:type="dxa"/>
-            </w:tcMar>
-            <w:hideMark/>
-          </w:tcPr>
-          <w:p>
-            <w:pPr>
-              <w:jc w:val="center"/>
-              <w:rPr>
-                <w:rFonts w:ascii="Arial" w:hAnsi="Arial" w:cs="Arial"/>
-              </w:rPr>
-            </w:pPr>
-            <w:r>
-              <w:rPr>
-                <w:rFonts w:ascii="Arial" w:hAnsi="Arial" w:cs="Arial"/>
-              </w:rPr>
-              <w:t>1.8</w:t>
-            </w:r>
-          </w:p>
-        </w:tc>
-        <w:tc>
-          <w:tcPr>
-            <w:tcW w:w="1016" w:type="dxa"/>
-            <w:shd w:val="clear" w:color="auto" w:fill="FFFFFF"/>
-            <w:tcMar>
-              <w:top w:w="60" w:type="dxa"/>
-              <w:left w:w="60" w:type="dxa"/>
-              <w:bottom w:w="60" w:type="dxa"/>
-              <w:right w:w="60" w:type="dxa"/>
-            </w:tcMar>
-            <w:hideMark/>
-          </w:tcPr>
-          <w:p>
-            <w:pPr>
-              <w:jc w:val="center"/>
-              <w:rPr>
-                <w:rFonts w:ascii="Arial" w:hAnsi="Arial" w:cs="Arial"/>
-              </w:rPr>
-            </w:pPr>
-            <w:r>
-              <w:rPr>
-                <w:rFonts w:ascii="Arial" w:hAnsi="Arial" w:cs="Arial"/>
-              </w:rPr>
-              <w:t>—</w:t>
-            </w:r>
-          </w:p>
-        </w:tc>
-        <w:tc>
-          <w:tcPr>
-            <w:tcW w:w="830" w:type="dxa"/>
-            <w:shd w:val="clear" w:color="auto" w:fill="FFFFFF"/>
-            <w:tcMar>
-              <w:top w:w="60" w:type="dxa"/>
-              <w:left w:w="60" w:type="dxa"/>
-              <w:bottom w:w="60" w:type="dxa"/>
-              <w:right w:w="60" w:type="dxa"/>
-            </w:tcMar>
-            <w:hideMark/>
-          </w:tcPr>
-          <w:p>
-            <w:pPr>
-              <w:jc w:val="center"/>
-              <w:rPr>
-                <w:rFonts w:ascii="Arial" w:hAnsi="Arial" w:cs="Arial"/>
-              </w:rPr>
-            </w:pPr>
-            <w:r>
-              <w:rPr>
-                <w:rFonts w:ascii="Arial" w:hAnsi="Arial" w:cs="Arial"/>
-              </w:rPr>
-              <w:t>51</w:t>
             </w:r>
           </w:p>
         </w:tc>
@@ -19035,7 +19057,7 @@
               <w:rPr>
                 <w:rFonts w:ascii="Arial" w:hAnsi="Arial" w:cs="Arial"/>
               </w:rPr>
-              <w:t>15</w:t>
+              <w:t>14</w:t>
             </w:r>
           </w:p>
         </w:tc>
@@ -19062,21 +19084,7 @@
               <w:rPr>
                 <w:rFonts w:ascii="Arial" w:hAnsi="Arial" w:cs="Arial"/>
               </w:rPr>
-              <w:t>CMX (</w:t>
-            </w:r>
-            <w:proofErr w:type="spellStart"/>
-            <w:r>
-              <w:rPr>
-                <w:rFonts w:ascii="Arial" w:hAnsi="Arial" w:cs="Arial"/>
-              </w:rPr>
-              <w:t>Neosepta</w:t>
-            </w:r>
-            <w:proofErr w:type="spellEnd"/>
-            <w:r>
-              <w:rPr>
-                <w:rFonts w:ascii="Arial" w:hAnsi="Arial" w:cs="Arial"/>
-              </w:rPr>
-              <w:t>)</w:t>
+              <w:t>HJC (Asahi)</w:t>
             </w:r>
           </w:p>
         </w:tc>
@@ -19184,7 +19192,7 @@
               <w:rPr>
                 <w:rFonts w:ascii="Arial" w:hAnsi="Arial" w:cs="Arial"/>
               </w:rPr>
-              <w:t>1.5–1.8</w:t>
+              <w:t>1.8</w:t>
             </w:r>
           </w:p>
         </w:tc>
@@ -19211,7 +19219,7 @@
               <w:rPr>
                 <w:rFonts w:ascii="Arial" w:hAnsi="Arial" w:cs="Arial"/>
               </w:rPr>
-              <w:t>0.97</w:t>
+              <w:t>—</w:t>
             </w:r>
           </w:p>
         </w:tc>
@@ -19238,7 +19246,7 @@
               <w:rPr>
                 <w:rFonts w:ascii="Arial" w:hAnsi="Arial" w:cs="Arial"/>
               </w:rPr>
-              <w:t>25–30</w:t>
+              <w:t>51</w:t>
             </w:r>
           </w:p>
         </w:tc>
@@ -19301,8 +19309,7 @@
               <w:rPr>
                 <w:rFonts w:ascii="Arial" w:hAnsi="Arial" w:cs="Arial"/>
               </w:rPr>
-              <w:lastRenderedPageBreak/>
-              <w:t>16</w:t>
+              <w:t>15</w:t>
             </w:r>
           </w:p>
         </w:tc>
@@ -19329,7 +19336,7 @@
               <w:rPr>
                 <w:rFonts w:ascii="Arial" w:hAnsi="Arial" w:cs="Arial"/>
               </w:rPr>
-              <w:t>CMS (</w:t>
+              <w:t>CMX (</w:t>
             </w:r>
             <w:proofErr w:type="spellStart"/>
             <w:r>
@@ -19451,7 +19458,7 @@
               <w:rPr>
                 <w:rFonts w:ascii="Arial" w:hAnsi="Arial" w:cs="Arial"/>
               </w:rPr>
-              <w:t>2.0</w:t>
+              <w:t>1.5–1.8</w:t>
             </w:r>
           </w:p>
         </w:tc>
@@ -19478,7 +19485,7 @@
               <w:rPr>
                 <w:rFonts w:ascii="Arial" w:hAnsi="Arial" w:cs="Arial"/>
               </w:rPr>
-              <w:t>—</w:t>
+              <w:t>0.97</w:t>
             </w:r>
           </w:p>
         </w:tc>
@@ -19505,7 +19512,7 @@
               <w:rPr>
                 <w:rFonts w:ascii="Arial" w:hAnsi="Arial" w:cs="Arial"/>
               </w:rPr>
-              <w:t>38</w:t>
+              <w:t>25–30</w:t>
             </w:r>
           </w:p>
         </w:tc>
@@ -19568,7 +19575,8 @@
               <w:rPr>
                 <w:rFonts w:ascii="Arial" w:hAnsi="Arial" w:cs="Arial"/>
               </w:rPr>
-              <w:t>17</w:t>
+              <w:lastRenderedPageBreak/>
+              <w:t>16</w:t>
             </w:r>
           </w:p>
         </w:tc>
@@ -19591,19 +19599,25 @@
                 <w:rFonts w:ascii="Arial" w:hAnsi="Arial" w:cs="Arial"/>
               </w:rPr>
             </w:pPr>
+            <w:r>
+              <w:rPr>
+                <w:rFonts w:ascii="Arial" w:hAnsi="Arial" w:cs="Arial"/>
+              </w:rPr>
+              <w:t>CMS (</w:t>
+            </w:r>
             <w:proofErr w:type="spellStart"/>
             <w:r>
               <w:rPr>
                 <w:rFonts w:ascii="Arial" w:hAnsi="Arial" w:cs="Arial"/>
               </w:rPr>
-              <w:t>Nafion</w:t>
+              <w:t>Neosepta</w:t>
             </w:r>
             <w:proofErr w:type="spellEnd"/>
             <w:r>
               <w:rPr>
                 <w:rFonts w:ascii="Arial" w:hAnsi="Arial" w:cs="Arial"/>
               </w:rPr>
-              <w:t xml:space="preserve"> 117 (DuPont)</w:t>
+              <w:t>)</w:t>
             </w:r>
           </w:p>
         </w:tc>
@@ -19657,7 +19671,7 @@
               <w:rPr>
                 <w:rFonts w:ascii="Arial" w:hAnsi="Arial" w:cs="Arial"/>
               </w:rPr>
-              <w:t>Homogeneous</w:t>
+              <w:t>Heterogeneous</w:t>
             </w:r>
           </w:p>
         </w:tc>
@@ -19711,7 +19725,7 @@
               <w:rPr>
                 <w:rFonts w:ascii="Arial" w:hAnsi="Arial" w:cs="Arial"/>
               </w:rPr>
-              <w:t>0.9</w:t>
+              <w:t>2.0</w:t>
             </w:r>
           </w:p>
         </w:tc>
@@ -19738,7 +19752,7 @@
               <w:rPr>
                 <w:rFonts w:ascii="Arial" w:hAnsi="Arial" w:cs="Arial"/>
               </w:rPr>
-              <w:t>0.97</w:t>
+              <w:t>—</w:t>
             </w:r>
           </w:p>
         </w:tc>
@@ -19765,7 +19779,7 @@
               <w:rPr>
                 <w:rFonts w:ascii="Arial" w:hAnsi="Arial" w:cs="Arial"/>
               </w:rPr>
-              <w:t>16</w:t>
+              <w:t>38</w:t>
             </w:r>
           </w:p>
         </w:tc>
@@ -19828,7 +19842,7 @@
               <w:rPr>
                 <w:rFonts w:ascii="Arial" w:hAnsi="Arial" w:cs="Arial"/>
               </w:rPr>
-              <w:t>18</w:t>
+              <w:t>17</w:t>
             </w:r>
           </w:p>
         </w:tc>
@@ -19851,11 +19865,19 @@
                 <w:rFonts w:ascii="Arial" w:hAnsi="Arial" w:cs="Arial"/>
               </w:rPr>
             </w:pPr>
-            <w:r>
-              <w:rPr>
-                <w:rFonts w:ascii="Arial" w:hAnsi="Arial" w:cs="Arial"/>
-              </w:rPr>
-              <w:t>CMD</w:t>
+            <w:proofErr w:type="spellStart"/>
+            <w:r>
+              <w:rPr>
+                <w:rFonts w:ascii="Arial" w:hAnsi="Arial" w:cs="Arial"/>
+              </w:rPr>
+              <w:t>Nafion</w:t>
+            </w:r>
+            <w:proofErr w:type="spellEnd"/>
+            <w:r>
+              <w:rPr>
+                <w:rFonts w:ascii="Arial" w:hAnsi="Arial" w:cs="Arial"/>
+              </w:rPr>
+              <w:t xml:space="preserve"> 117 (DuPont)</w:t>
             </w:r>
           </w:p>
         </w:tc>
@@ -19936,7 +19958,7 @@
               <w:rPr>
                 <w:rFonts w:ascii="Arial" w:hAnsi="Arial" w:cs="Arial"/>
               </w:rPr>
-              <w:t>0.94</w:t>
+              <w:t>—</w:t>
             </w:r>
           </w:p>
         </w:tc>
@@ -19963,7 +19985,7 @@
               <w:rPr>
                 <w:rFonts w:ascii="Arial" w:hAnsi="Arial" w:cs="Arial"/>
               </w:rPr>
-              <w:t>—</w:t>
+              <w:t>0.9</w:t>
             </w:r>
           </w:p>
         </w:tc>
@@ -19990,7 +20012,7 @@
               <w:rPr>
                 <w:rFonts w:ascii="Arial" w:hAnsi="Arial" w:cs="Arial"/>
               </w:rPr>
-              <w:t>—</w:t>
+              <w:t>0.97</w:t>
             </w:r>
           </w:p>
         </w:tc>
@@ -20013,6 +20035,12 @@
                 <w:rFonts w:ascii="Arial" w:hAnsi="Arial" w:cs="Arial"/>
               </w:rPr>
             </w:pPr>
+            <w:r>
+              <w:rPr>
+                <w:rFonts w:ascii="Arial" w:hAnsi="Arial" w:cs="Arial"/>
+              </w:rPr>
+              <w:t>16</w:t>
+            </w:r>
           </w:p>
         </w:tc>
         <w:tc>
@@ -20032,11 +20060,257 @@
               <w:jc w:val="center"/>
               <w:rPr>
                 <w:rFonts w:ascii="Arial" w:hAnsi="Arial" w:cs="Arial"/>
+              </w:rPr>
+            </w:pPr>
+            <w:hyperlink r:id="rId49" w:anchor="cit39" w:history="1">
+              <w:r>
+                <w:rPr>
+                  <w:rStyle w:val="Hyperlink"/>
+                  <w:rFonts w:ascii="Arial" w:hAnsi="Arial" w:cs="Arial"/>
+                  <w:color w:val="2D7EA9"/>
+                </w:rPr>
+                <w:t>39</w:t>
+              </w:r>
+            </w:hyperlink>
+          </w:p>
+        </w:tc>
+      </w:tr>
+      <w:tr>
+        <w:trPr>
+          <w:jc w:val="center"/>
+        </w:trPr>
+        <w:tc>
+          <w:tcPr>
+            <w:tcW w:w="450" w:type="dxa"/>
+            <w:shd w:val="clear" w:color="auto" w:fill="FFFFFF"/>
+            <w:tcMar>
+              <w:top w:w="60" w:type="dxa"/>
+              <w:left w:w="60" w:type="dxa"/>
+              <w:bottom w:w="60" w:type="dxa"/>
+              <w:right w:w="60" w:type="dxa"/>
+            </w:tcMar>
+            <w:hideMark/>
+          </w:tcPr>
+          <w:p>
+            <w:pPr>
+              <w:jc w:val="center"/>
+              <w:rPr>
+                <w:rFonts w:ascii="Arial" w:hAnsi="Arial" w:cs="Arial"/>
+              </w:rPr>
+            </w:pPr>
+            <w:r>
+              <w:rPr>
+                <w:rFonts w:ascii="Arial" w:hAnsi="Arial" w:cs="Arial"/>
+              </w:rPr>
+              <w:t>18</w:t>
+            </w:r>
+          </w:p>
+        </w:tc>
+        <w:tc>
+          <w:tcPr>
+            <w:tcW w:w="1110" w:type="dxa"/>
+            <w:shd w:val="clear" w:color="auto" w:fill="FFFFFF"/>
+            <w:tcMar>
+              <w:top w:w="60" w:type="dxa"/>
+              <w:left w:w="60" w:type="dxa"/>
+              <w:bottom w:w="60" w:type="dxa"/>
+              <w:right w:w="60" w:type="dxa"/>
+            </w:tcMar>
+            <w:hideMark/>
+          </w:tcPr>
+          <w:p>
+            <w:pPr>
+              <w:jc w:val="center"/>
+              <w:rPr>
+                <w:rFonts w:ascii="Arial" w:hAnsi="Arial" w:cs="Arial"/>
+              </w:rPr>
+            </w:pPr>
+            <w:r>
+              <w:rPr>
+                <w:rFonts w:ascii="Arial" w:hAnsi="Arial" w:cs="Arial"/>
+              </w:rPr>
+              <w:t>CMD</w:t>
+            </w:r>
+          </w:p>
+        </w:tc>
+        <w:tc>
+          <w:tcPr>
+            <w:tcW w:w="1559" w:type="dxa"/>
+            <w:shd w:val="clear" w:color="auto" w:fill="FFFFFF"/>
+            <w:tcMar>
+              <w:top w:w="60" w:type="dxa"/>
+              <w:left w:w="60" w:type="dxa"/>
+              <w:bottom w:w="60" w:type="dxa"/>
+              <w:right w:w="60" w:type="dxa"/>
+            </w:tcMar>
+            <w:hideMark/>
+          </w:tcPr>
+          <w:p>
+            <w:pPr>
+              <w:jc w:val="center"/>
+              <w:rPr>
+                <w:rFonts w:ascii="Arial" w:hAnsi="Arial" w:cs="Arial"/>
+              </w:rPr>
+            </w:pPr>
+            <w:r>
+              <w:rPr>
+                <w:rFonts w:ascii="Arial" w:hAnsi="Arial" w:cs="Arial"/>
+              </w:rPr>
+              <w:t>—</w:t>
+            </w:r>
+          </w:p>
+        </w:tc>
+        <w:tc>
+          <w:tcPr>
+            <w:tcW w:w="1625" w:type="dxa"/>
+            <w:shd w:val="clear" w:color="auto" w:fill="FFFFFF"/>
+            <w:tcMar>
+              <w:top w:w="60" w:type="dxa"/>
+              <w:left w:w="60" w:type="dxa"/>
+              <w:bottom w:w="60" w:type="dxa"/>
+              <w:right w:w="60" w:type="dxa"/>
+            </w:tcMar>
+            <w:hideMark/>
+          </w:tcPr>
+          <w:p>
+            <w:pPr>
+              <w:jc w:val="center"/>
+              <w:rPr>
+                <w:rFonts w:ascii="Arial" w:hAnsi="Arial" w:cs="Arial"/>
+              </w:rPr>
+            </w:pPr>
+            <w:r>
+              <w:rPr>
+                <w:rFonts w:ascii="Arial" w:hAnsi="Arial" w:cs="Arial"/>
+              </w:rPr>
+              <w:t>Homogeneous</w:t>
+            </w:r>
+          </w:p>
+        </w:tc>
+        <w:tc>
+          <w:tcPr>
+            <w:tcW w:w="904" w:type="dxa"/>
+            <w:shd w:val="clear" w:color="auto" w:fill="FFFFFF"/>
+            <w:tcMar>
+              <w:top w:w="60" w:type="dxa"/>
+              <w:left w:w="60" w:type="dxa"/>
+              <w:bottom w:w="60" w:type="dxa"/>
+              <w:right w:w="60" w:type="dxa"/>
+            </w:tcMar>
+            <w:hideMark/>
+          </w:tcPr>
+          <w:p>
+            <w:pPr>
+              <w:jc w:val="center"/>
+              <w:rPr>
+                <w:rFonts w:ascii="Arial" w:hAnsi="Arial" w:cs="Arial"/>
+              </w:rPr>
+            </w:pPr>
+            <w:r>
+              <w:rPr>
+                <w:rFonts w:ascii="Arial" w:hAnsi="Arial" w:cs="Arial"/>
+              </w:rPr>
+              <w:t>0.94</w:t>
+            </w:r>
+          </w:p>
+        </w:tc>
+        <w:tc>
+          <w:tcPr>
+            <w:tcW w:w="707" w:type="dxa"/>
+            <w:shd w:val="clear" w:color="auto" w:fill="FFFFFF"/>
+            <w:tcMar>
+              <w:top w:w="60" w:type="dxa"/>
+              <w:left w:w="60" w:type="dxa"/>
+              <w:bottom w:w="60" w:type="dxa"/>
+              <w:right w:w="60" w:type="dxa"/>
+            </w:tcMar>
+            <w:hideMark/>
+          </w:tcPr>
+          <w:p>
+            <w:pPr>
+              <w:jc w:val="center"/>
+              <w:rPr>
+                <w:rFonts w:ascii="Arial" w:hAnsi="Arial" w:cs="Arial"/>
+              </w:rPr>
+            </w:pPr>
+            <w:r>
+              <w:rPr>
+                <w:rFonts w:ascii="Arial" w:hAnsi="Arial" w:cs="Arial"/>
+              </w:rPr>
+              <w:t>—</w:t>
+            </w:r>
+          </w:p>
+        </w:tc>
+        <w:tc>
+          <w:tcPr>
+            <w:tcW w:w="1016" w:type="dxa"/>
+            <w:shd w:val="clear" w:color="auto" w:fill="FFFFFF"/>
+            <w:tcMar>
+              <w:top w:w="60" w:type="dxa"/>
+              <w:left w:w="60" w:type="dxa"/>
+              <w:bottom w:w="60" w:type="dxa"/>
+              <w:right w:w="60" w:type="dxa"/>
+            </w:tcMar>
+            <w:hideMark/>
+          </w:tcPr>
+          <w:p>
+            <w:pPr>
+              <w:jc w:val="center"/>
+              <w:rPr>
+                <w:rFonts w:ascii="Arial" w:hAnsi="Arial" w:cs="Arial"/>
+              </w:rPr>
+            </w:pPr>
+            <w:r>
+              <w:rPr>
+                <w:rFonts w:ascii="Arial" w:hAnsi="Arial" w:cs="Arial"/>
+              </w:rPr>
+              <w:t>—</w:t>
+            </w:r>
+          </w:p>
+        </w:tc>
+        <w:tc>
+          <w:tcPr>
+            <w:tcW w:w="830" w:type="dxa"/>
+            <w:shd w:val="clear" w:color="auto" w:fill="FFFFFF"/>
+            <w:tcMar>
+              <w:top w:w="60" w:type="dxa"/>
+              <w:left w:w="60" w:type="dxa"/>
+              <w:bottom w:w="60" w:type="dxa"/>
+              <w:right w:w="60" w:type="dxa"/>
+            </w:tcMar>
+            <w:hideMark/>
+          </w:tcPr>
+          <w:p>
+            <w:pPr>
+              <w:jc w:val="center"/>
+              <w:rPr>
+                <w:rFonts w:ascii="Arial" w:hAnsi="Arial" w:cs="Arial"/>
+              </w:rPr>
+            </w:pPr>
+          </w:p>
+        </w:tc>
+        <w:tc>
+          <w:tcPr>
+            <w:tcW w:w="976" w:type="dxa"/>
+            <w:shd w:val="clear" w:color="auto" w:fill="FFFFFF"/>
+            <w:tcMar>
+              <w:top w:w="60" w:type="dxa"/>
+              <w:left w:w="60" w:type="dxa"/>
+              <w:bottom w:w="60" w:type="dxa"/>
+              <w:right w:w="60" w:type="dxa"/>
+            </w:tcMar>
+            <w:hideMark/>
+          </w:tcPr>
+          <w:p>
+            <w:pPr>
+              <w:jc w:val="center"/>
+              <w:rPr>
+                <w:rFonts w:ascii="Arial" w:hAnsi="Arial" w:cs="Arial"/>
                 <w:sz w:val="24"/>
                 <w:szCs w:val="24"/>
               </w:rPr>
             </w:pPr>
-            <w:hyperlink r:id="rId49" w:anchor="cit45" w:history="1">
+            <w:hyperlink r:id="rId50" w:anchor="cit45" w:history="1">
               <w:r>
                 <w:rPr>
                   <w:rStyle w:val="Hyperlink"/>
@@ -20288,7 +20562,7 @@
                 <w:rFonts w:ascii="Arial" w:hAnsi="Arial" w:cs="Arial"/>
               </w:rPr>
             </w:pPr>
-            <w:hyperlink r:id="rId50" w:anchor="cit45" w:history="1">
+            <w:hyperlink r:id="rId51" w:anchor="cit45" w:history="1">
               <w:r>
                 <w:rPr>
                   <w:rStyle w:val="Hyperlink"/>
@@ -21827,6 +22101,7 @@
     <w:lsdException w:name="HTML Sample" w:semiHidden="1" w:unhideWhenUsed="1"/>
     <w:lsdException w:name="HTML Typewriter" w:semiHidden="1" w:unhideWhenUsed="1"/>
     <w:lsdException w:name="HTML Variable" w:semiHidden="1" w:unhideWhenUsed="1"/>
+    <w:lsdException w:name="Normal Table" w:semiHidden="1" w:unhideWhenUsed="1"/>
     <w:lsdException w:name="annotation subject" w:semiHidden="1" w:unhideWhenUsed="1"/>
     <w:lsdException w:name="No List" w:semiHidden="1" w:unhideWhenUsed="1"/>
     <w:lsdException w:name="Outline List 1" w:semiHidden="1" w:unhideWhenUsed="1"/>
@@ -21869,8 +22144,11 @@
     <w:lsdException w:name="Table Contemporary" w:semiHidden="1" w:unhideWhenUsed="1"/>
     <w:lsdException w:name="Table Elegant" w:semiHidden="1" w:unhideWhenUsed="1"/>
     <w:lsdException w:name="Table Professional" w:semiHidden="1" w:unhideWhenUsed="1"/>
+    <w:lsdException w:name="Table Subtle 1" w:semiHidden="1" w:unhideWhenUsed="1"/>
     <w:lsdException w:name="Table Subtle 2" w:semiHidden="1" w:unhideWhenUsed="1"/>
     <w:lsdException w:name="Table Web 1" w:semiHidden="1" w:unhideWhenUsed="1"/>
+    <w:lsdException w:name="Table Web 2" w:semiHidden="1" w:unhideWhenUsed="1"/>
+    <w:lsdException w:name="Table Web 3" w:semiHidden="1" w:unhideWhenUsed="1"/>
     <w:lsdException w:name="Balloon Text" w:semiHidden="1" w:unhideWhenUsed="1"/>
     <w:lsdException w:name="Table Grid" w:uiPriority="39"/>
     <w:lsdException w:name="Table Theme" w:semiHidden="1" w:unhideWhenUsed="1"/>

</xml_diff>